<commit_message>
Make planes appear through model's centerpoint
</commit_message>
<xml_diff>
--- a/A10 - Separation Axis Test/A10 - Separation Axis Test.docx
+++ b/A10 - Separation Axis Test/A10 - Separation Axis Test.docx
@@ -1787,8 +1787,6 @@
         </w:rPr>
         <w:t xml:space="preserve"> </w:t>
       </w:r>
-      <w:bookmarkStart w:id="0" w:name="_GoBack"/>
-      <w:bookmarkEnd w:id="0"/>
     </w:p>
     <w:p>
       <w:pPr>
@@ -1873,6 +1871,15 @@
           <w:sz w:val="27"/>
           <w:szCs w:val="27"/>
         </w:rPr>
+        <w:t>s</w:t>
+      </w:r>
+      <w:r>
+        <w:rPr>
+          <w:rFonts w:ascii="Times New Roman" w:eastAsia="Times New Roman" w:hAnsi="Times New Roman"/>
+          <w:color w:val="000000"/>
+          <w:sz w:val="27"/>
+          <w:szCs w:val="27"/>
+        </w:rPr>
         <w:t xml:space="preserve">, if you do not check the </w:t>
       </w:r>
       <w:proofErr w:type="spellStart"/>
@@ -2067,7 +2074,18 @@
           <w:szCs w:val="27"/>
         </w:rPr>
         <w:lastRenderedPageBreak/>
-        <w:t xml:space="preserve">50% extra credit will be given if you generate the separation planes in the right way. There is a method for creating planes already working in </w:t>
+        <w:t>50% extra credit will be given i</w:t>
+      </w:r>
+      <w:bookmarkStart w:id="0" w:name="_GoBack"/>
+      <w:bookmarkEnd w:id="0"/>
+      <w:r>
+        <w:rPr>
+          <w:rFonts w:ascii="Times New Roman" w:eastAsia="Times New Roman" w:hAnsi="Times New Roman"/>
+          <w:color w:val="000000"/>
+          <w:sz w:val="27"/>
+          <w:szCs w:val="27"/>
+        </w:rPr>
+        <w:t xml:space="preserve">f you generate the separation planes in the right way. There is a method for creating planes already working in </w:t>
       </w:r>
       <w:proofErr w:type="spellStart"/>
       <w:r>
@@ -5848,6 +5866,18 @@
       <w:szCs w:val="20"/>
     </w:rPr>
   </w:style>
+  <w:style w:type="character" w:styleId="FollowedHyperlink">
+    <w:name w:val="FollowedHyperlink"/>
+    <w:basedOn w:val="DefaultParagraphFont"/>
+    <w:uiPriority w:val="99"/>
+    <w:semiHidden/>
+    <w:unhideWhenUsed/>
+    <w:rsid w:val="000A1144"/>
+    <w:rPr>
+      <w:color w:val="800080" w:themeColor="followedHyperlink"/>
+      <w:u w:val="single"/>
+    </w:rPr>
+  </w:style>
 </w:styles>
 </file>
 
@@ -6141,7 +6171,7 @@
 </file>
 
 <file path=customXml/itemProps1.xml><?xml version="1.0" encoding="utf-8"?>
-<ds:datastoreItem xmlns:ds="http://schemas.openxmlformats.org/officeDocument/2006/customXml" ds:itemID="{DBE862EA-563D-4E78-96A5-069D049FC065}">
+<ds:datastoreItem xmlns:ds="http://schemas.openxmlformats.org/officeDocument/2006/customXml" ds:itemID="{26C562C0-9AD1-46F1-8ACB-517F2C63A44D}">
   <ds:schemaRefs>
     <ds:schemaRef ds:uri="http://schemas.openxmlformats.org/officeDocument/2006/bibliography"/>
   </ds:schemaRefs>

</xml_diff>